<commit_message>
laaste onderzoeken en foutjes aan gepast
</commit_message>
<xml_diff>
--- a/Map tijdelijke documenten/Onderzoek/Onderzoek-hoe ziet een wasprogramma eruit.docx
+++ b/Map tijdelijke documenten/Onderzoek/Onderzoek-hoe ziet een wasprogramma eruit.docx
@@ -13,7 +13,7 @@
         <w:rPr>
           <w:lang w:val="nl-NL"/>
         </w:rPr>
-        <w:t>Meetrapport titel</w:t>
+        <w:t>Hoe ziet een wasprogramma eruit?</w:t>
       </w:r>
     </w:p>
     <w:p>
@@ -69,21 +69,7 @@
         <w:rPr>
           <w:lang w:val="nl-NL"/>
         </w:rPr>
-        <w:t xml:space="preserve">Een duidelijke </w:t>
-      </w:r>
-      <w:proofErr w:type="spellStart"/>
-      <w:r>
-        <w:rPr>
-          <w:lang w:val="nl-NL"/>
-        </w:rPr>
-        <w:t>opsoming</w:t>
-      </w:r>
-      <w:proofErr w:type="spellEnd"/>
-      <w:r>
-        <w:rPr>
-          <w:lang w:val="nl-NL"/>
-        </w:rPr>
-        <w:t xml:space="preserve"> maken van de stappen in een was programma.</w:t>
+        <w:t>Een duidelijke opsoming maken van de stappen in een was programma.</w:t>
       </w:r>
     </w:p>
     <w:p>
@@ -145,21 +131,7 @@
         <w:rPr>
           <w:lang w:val="nl-NL"/>
         </w:rPr>
-        <w:t xml:space="preserve">Deze website geeft een duidelijk en </w:t>
-      </w:r>
-      <w:proofErr w:type="spellStart"/>
-      <w:r>
-        <w:rPr>
-          <w:lang w:val="nl-NL"/>
-        </w:rPr>
-        <w:t>uitgebreiden</w:t>
-      </w:r>
-      <w:proofErr w:type="spellEnd"/>
-      <w:r>
-        <w:rPr>
-          <w:lang w:val="nl-NL"/>
-        </w:rPr>
-        <w:t xml:space="preserve"> uitleg over hoe een wasprogramma er uit ziet en wat de verschillen kunnen zijn. Hier staat ook wat er nodig is om dit uit te kunnen voeren.</w:t>
+        <w:t>Deze website geeft een duidelijk en uitgebreiden uitleg over hoe een wasprogramma er uit ziet en wat de verschillen kunnen zijn. Hier staat ook wat er nodig is om dit uit te kunnen voeren.</w:t>
       </w:r>
     </w:p>
     <w:p>
@@ -192,21 +164,7 @@
         <w:rPr>
           <w:lang w:val="nl-NL"/>
         </w:rPr>
-        <w:t xml:space="preserve">Uit onderzoek is een lijst van stappen gekomen waar de wasmachine door heen moet om een goede was te draaien. Hier zijn ook dingen uit gekomen om rekening bijvoorbeeld het toerental waar de trommel op draait tijdens het centrifugeren (lager voor fijnere was dan voor bonte was), het spoelen van de was verschild ook tussen bonte en fijne was zo moet </w:t>
-      </w:r>
-      <w:proofErr w:type="spellStart"/>
-      <w:r>
-        <w:rPr>
-          <w:lang w:val="nl-NL"/>
-        </w:rPr>
-        <w:t>bonte-was</w:t>
-      </w:r>
-      <w:proofErr w:type="spellEnd"/>
-      <w:r>
-        <w:rPr>
-          <w:lang w:val="nl-NL"/>
-        </w:rPr>
-        <w:t xml:space="preserve"> wel 6 keer en fijne was maar 3 keer gespoeld worden.</w:t>
+        <w:t>Uit onderzoek is een lijst van stappen gekomen waar de wasmachine door heen moet om een goede was te draaien. Hier zijn ook dingen uit gekomen om rekening bijvoorbeeld het toerental waar de trommel op draait tijdens het centrifugeren (lager voor fijnere was dan voor bonte was), het spoelen van de was verschild ook tussen bonte en fijne was zo moet bonte-was wel 6 keer en fijne was maar 3 keer gespoeld worden.</w:t>
       </w:r>
     </w:p>
     <w:p>
@@ -322,21 +280,7 @@
         <w:rPr>
           <w:lang w:val="nl-NL"/>
         </w:rPr>
-        <w:t>Spoelen (</w:t>
-      </w:r>
-      <w:proofErr w:type="spellStart"/>
-      <w:r>
-        <w:rPr>
-          <w:lang w:val="nl-NL"/>
-        </w:rPr>
-        <w:t>bont-was</w:t>
-      </w:r>
-      <w:proofErr w:type="spellEnd"/>
-      <w:r>
-        <w:rPr>
-          <w:lang w:val="nl-NL"/>
-        </w:rPr>
-        <w:t xml:space="preserve"> wel 6 keer fijne was 3 keer)</w:t>
+        <w:t>Spoelen (bont-was wel 6 keer fijne was 3 keer)</w:t>
       </w:r>
     </w:p>
     <w:p>
@@ -2680,6 +2624,25 @@
 </file>
 
 <file path=customXml/item1.xml><?xml version="1.0" encoding="utf-8"?>
+<?mso-contentType ?>
+<FormTemplates xmlns="http://schemas.microsoft.com/sharepoint/v3/contenttype/forms">
+  <Display>DocumentLibraryForm</Display>
+  <Edit>DocumentLibraryForm</Edit>
+  <New>DocumentLibraryForm</New>
+</FormTemplates>
+</file>
+
+<file path=customXml/item2.xml><?xml version="1.0" encoding="utf-8"?>
+<p:properties xmlns:p="http://schemas.microsoft.com/office/2006/metadata/properties" xmlns:xsi="http://www.w3.org/2001/XMLSchema-instance" xmlns:pc="http://schemas.microsoft.com/office/infopath/2007/PartnerControls">
+  <documentManagement>
+    <Volgorde_x0020_Documenten xmlns="9ab5e87a-ed8e-45a5-9793-059f67398425">9999</Volgorde_x0020_Documenten>
+    <Categorie xmlns="9ab5e87a-ed8e-45a5-9793-059f67398425">Extra</Categorie>
+    <Week xmlns="9ab5e87a-ed8e-45a5-9793-059f67398425">Geen week</Week>
+  </documentManagement>
+</p:properties>
+</file>
+
+<file path=customXml/item3.xml><?xml version="1.0" encoding="utf-8"?>
 <ct:contentTypeSchema xmlns:ct="http://schemas.microsoft.com/office/2006/metadata/contentType" xmlns:ma="http://schemas.microsoft.com/office/2006/metadata/properties/metaAttributes" ct:_="" ma:_="" ma:contentTypeName="Document" ma:contentTypeID="0x0101007FC650FC05AF1E4186813CC1DBE901B1" ma:contentTypeVersion="" ma:contentTypeDescription="Een nieuw document maken." ma:contentTypeScope="" ma:versionID="a9816d727a275457f365a1d6559b1d55">
   <xsd:schema xmlns:xsd="http://www.w3.org/2001/XMLSchema" xmlns:xs="http://www.w3.org/2001/XMLSchema" xmlns:p="http://schemas.microsoft.com/office/2006/metadata/properties" xmlns:ns2="9ab5e87a-ed8e-45a5-9793-059f67398425" targetNamespace="http://schemas.microsoft.com/office/2006/metadata/properties" ma:root="true" ma:fieldsID="e36a552b910c1cdf142adc90bba5ebe9" ns2:_="">
     <xsd:import namespace="9ab5e87a-ed8e-45a5-9793-059f67398425"/>
@@ -2840,26 +2803,25 @@
 </ct:contentTypeSchema>
 </file>
 
-<file path=customXml/item2.xml><?xml version="1.0" encoding="utf-8"?>
-<p:properties xmlns:p="http://schemas.microsoft.com/office/2006/metadata/properties" xmlns:xsi="http://www.w3.org/2001/XMLSchema-instance" xmlns:pc="http://schemas.microsoft.com/office/infopath/2007/PartnerControls">
-  <documentManagement>
-    <Volgorde_x0020_Documenten xmlns="9ab5e87a-ed8e-45a5-9793-059f67398425">9999</Volgorde_x0020_Documenten>
-    <Categorie xmlns="9ab5e87a-ed8e-45a5-9793-059f67398425">Extra</Categorie>
-    <Week xmlns="9ab5e87a-ed8e-45a5-9793-059f67398425">Geen week</Week>
-  </documentManagement>
-</p:properties>
+<file path=customXml/itemProps1.xml><?xml version="1.0" encoding="utf-8"?>
+<ds:datastoreItem xmlns:ds="http://schemas.openxmlformats.org/officeDocument/2006/customXml" ds:itemID="{4F00028A-2031-40D5-B285-8B050A579A4B}">
+  <ds:schemaRefs>
+    <ds:schemaRef ds:uri="http://schemas.microsoft.com/sharepoint/v3/contenttype/forms"/>
+  </ds:schemaRefs>
+</ds:datastoreItem>
 </file>
 
-<file path=customXml/item3.xml><?xml version="1.0" encoding="utf-8"?>
-<?mso-contentType ?>
-<FormTemplates xmlns="http://schemas.microsoft.com/sharepoint/v3/contenttype/forms">
-  <Display>DocumentLibraryForm</Display>
-  <Edit>DocumentLibraryForm</Edit>
-  <New>DocumentLibraryForm</New>
-</FormTemplates>
+<file path=customXml/itemProps2.xml><?xml version="1.0" encoding="utf-8"?>
+<ds:datastoreItem xmlns:ds="http://schemas.openxmlformats.org/officeDocument/2006/customXml" ds:itemID="{58168951-44E0-4136-8F92-FF175DCC12B0}">
+  <ds:schemaRefs>
+    <ds:schemaRef ds:uri="http://schemas.microsoft.com/office/2006/metadata/properties"/>
+    <ds:schemaRef ds:uri="http://schemas.microsoft.com/office/infopath/2007/PartnerControls"/>
+    <ds:schemaRef ds:uri="9ab5e87a-ed8e-45a5-9793-059f67398425"/>
+  </ds:schemaRefs>
+</ds:datastoreItem>
 </file>
 
-<file path=customXml/itemProps1.xml><?xml version="1.0" encoding="utf-8"?>
+<file path=customXml/itemProps3.xml><?xml version="1.0" encoding="utf-8"?>
 <ds:datastoreItem xmlns:ds="http://schemas.openxmlformats.org/officeDocument/2006/customXml" ds:itemID="{F9A7C657-2AC6-4A3E-9165-94FCA7697501}">
   <ds:schemaRefs>
     <ds:schemaRef ds:uri="http://schemas.microsoft.com/office/2006/metadata/contentType"/>
@@ -2875,22 +2837,4 @@
     <ds:schemaRef ds:uri="http://schemas.microsoft.com/internal/obd"/>
   </ds:schemaRefs>
 </ds:datastoreItem>
-</file>
-
-<file path=customXml/itemProps2.xml><?xml version="1.0" encoding="utf-8"?>
-<ds:datastoreItem xmlns:ds="http://schemas.openxmlformats.org/officeDocument/2006/customXml" ds:itemID="{58168951-44E0-4136-8F92-FF175DCC12B0}">
-  <ds:schemaRefs>
-    <ds:schemaRef ds:uri="http://schemas.microsoft.com/office/2006/metadata/properties"/>
-    <ds:schemaRef ds:uri="http://schemas.microsoft.com/office/infopath/2007/PartnerControls"/>
-    <ds:schemaRef ds:uri="9ab5e87a-ed8e-45a5-9793-059f67398425"/>
-  </ds:schemaRefs>
-</ds:datastoreItem>
-</file>
-
-<file path=customXml/itemProps3.xml><?xml version="1.0" encoding="utf-8"?>
-<ds:datastoreItem xmlns:ds="http://schemas.openxmlformats.org/officeDocument/2006/customXml" ds:itemID="{4F00028A-2031-40D5-B285-8B050A579A4B}">
-  <ds:schemaRefs>
-    <ds:schemaRef ds:uri="http://schemas.microsoft.com/sharepoint/v3/contenttype/forms"/>
-  </ds:schemaRefs>
-</ds:datastoreItem>
 </file>
</xml_diff>